<commit_message>
Creando de forma dinamica mi portafolio
</commit_message>
<xml_diff>
--- a/tutoriales/Javascript/medio-avanzado/Contenidos del curso.docx
+++ b/tutoriales/Javascript/medio-avanzado/Contenidos del curso.docx
@@ -3061,8 +3061,10 @@
           <w:szCs w:val="28"/>
           <w:lang w:val="es-ES"/>
         </w:rPr>
-        <w:t xml:space="preserve"> en la carpeta modulos</w:t>
-      </w:r>
+        <w:t xml:space="preserve"> en la carpeta raiz</w:t>
+      </w:r>
+      <w:bookmarkStart w:id="0" w:name="_GoBack"/>
+      <w:bookmarkEnd w:id="0"/>
     </w:p>
     <w:p>
       <w:pPr>
@@ -3223,7 +3225,7 @@
           <w:szCs w:val="28"/>
           <w:lang w:val="es-ES"/>
         </w:rPr>
-        <w:t>“ build”: “rollup --config --watch” en los scripts. Aquí no ponemos npx si es local.</w:t>
+        <w:t>“build”: “rollup --config --watch” en los scripts. Aquí no ponemos npx si es local.</w:t>
       </w:r>
     </w:p>
     <w:p>
@@ -3287,7 +3289,7 @@
           <w:szCs w:val="28"/>
           <w:lang w:val="es-ES"/>
         </w:rPr>
-        <w:t>: “type”:  “module”,</w:t>
+        <w:t>: “type”:  “module”, al principio</w:t>
       </w:r>
       <w:r>
         <w:rPr>
@@ -3432,8 +3434,6 @@
           <w:lang w:val="es-ES"/>
         </w:rPr>
       </w:pPr>
-      <w:bookmarkStart w:id="0" w:name="_GoBack"/>
-      <w:bookmarkEnd w:id="0"/>
       <w:r>
         <w:rPr>
           <w:rFonts w:hint="default"/>

</xml_diff>